<commit_message>
fixed country letter identifier on report names
</commit_message>
<xml_diff>
--- a/report_template/test_report_FEB.docx
+++ b/report_template/test_report_FEB.docx
@@ -1,6 +1,6 @@
 
 <file path=word/document.xml><?xml version="1.0" encoding="utf-8"?>
-<w:document xmlns:wpc="http://schemas.microsoft.com/office/word/2010/wordprocessingCanvas" xmlns:cx="http://schemas.microsoft.com/office/drawing/2014/chartex" xmlns:cx1="http://schemas.microsoft.com/office/drawing/2015/9/8/chartex" xmlns:cx2="http://schemas.microsoft.com/office/drawing/2015/10/21/chartex" xmlns:cx3="http://schemas.microsoft.com/office/drawing/2016/5/9/chartex" xmlns:cx4="http://schemas.microsoft.com/office/drawing/2016/5/10/chartex" xmlns:cx5="http://schemas.microsoft.com/office/drawing/2016/5/11/chartex" xmlns:cx6="http://schemas.microsoft.com/office/drawing/2016/5/12/chartex" xmlns:cx7="http://schemas.microsoft.com/office/drawing/2016/5/13/chartex" xmlns:cx8="http://schemas.microsoft.com/office/drawing/2016/5/14/chartex" xmlns:mc="http://schemas.openxmlformats.org/markup-compatibility/2006" xmlns:aink="http://schemas.microsoft.com/office/drawing/2016/ink" xmlns:am3d="http://schemas.microsoft.com/office/drawing/2017/model3d" xmlns:o="urn:schemas-microsoft-com:office:office" xmlns:r="http://schemas.openxmlformats.org/officeDocument/2006/relationships" xmlns:m="http://schemas.openxmlformats.org/officeDocument/2006/math" xmlns:v="urn:schemas-microsoft-com:vml" xmlns:wp14="http://schemas.microsoft.com/office/word/2010/wordprocessingDrawing" xmlns:wp="http://schemas.openxmlformats.org/drawingml/2006/wordprocessingDrawing" xmlns:w10="urn:schemas-microsoft-com:office:word" xmlns:w="http://schemas.openxmlformats.org/wordprocessingml/2006/main" xmlns:w14="http://schemas.microsoft.com/office/word/2010/wordml" xmlns:w15="http://schemas.microsoft.com/office/word/2012/wordml" xmlns:w16cex="http://schemas.microsoft.com/office/word/2018/wordml/cex" xmlns:w16cid="http://schemas.microsoft.com/office/word/2016/wordml/cid" xmlns:w16="http://schemas.microsoft.com/office/word/2018/wordml" xmlns:w16sdtdh="http://schemas.microsoft.com/office/word/2020/wordml/sdtdatahash" xmlns:w16se="http://schemas.microsoft.com/office/word/2015/wordml/symex" xmlns:wpg="http://schemas.microsoft.com/office/word/2010/wordprocessingGroup" xmlns:wpi="http://schemas.microsoft.com/office/word/2010/wordprocessingInk" xmlns:wne="http://schemas.microsoft.com/office/word/2006/wordml" xmlns:wps="http://schemas.microsoft.com/office/word/2010/wordprocessingShape" mc:Ignorable="w14 w15 w16se w16cid w16 w16cex w16sdtdh wp14">
+<w:document xmlns:wpc="http://schemas.microsoft.com/office/word/2010/wordprocessingCanvas" xmlns:cx="http://schemas.microsoft.com/office/drawing/2014/chartex" xmlns:cx1="http://schemas.microsoft.com/office/drawing/2015/9/8/chartex" xmlns:cx2="http://schemas.microsoft.com/office/drawing/2015/10/21/chartex" xmlns:cx3="http://schemas.microsoft.com/office/drawing/2016/5/9/chartex" xmlns:cx4="http://schemas.microsoft.com/office/drawing/2016/5/10/chartex" xmlns:cx5="http://schemas.microsoft.com/office/drawing/2016/5/11/chartex" xmlns:cx6="http://schemas.microsoft.com/office/drawing/2016/5/12/chartex" xmlns:cx7="http://schemas.microsoft.com/office/drawing/2016/5/13/chartex" xmlns:cx8="http://schemas.microsoft.com/office/drawing/2016/5/14/chartex" xmlns:mc="http://schemas.openxmlformats.org/markup-compatibility/2006" xmlns:aink="http://schemas.microsoft.com/office/drawing/2016/ink" xmlns:am3d="http://schemas.microsoft.com/office/drawing/2017/model3d" xmlns:o="urn:schemas-microsoft-com:office:office" xmlns:oel="http://schemas.microsoft.com/office/2019/extlst" xmlns:r="http://schemas.openxmlformats.org/officeDocument/2006/relationships" xmlns:m="http://schemas.openxmlformats.org/officeDocument/2006/math" xmlns:v="urn:schemas-microsoft-com:vml" xmlns:wp14="http://schemas.microsoft.com/office/word/2010/wordprocessingDrawing" xmlns:wp="http://schemas.openxmlformats.org/drawingml/2006/wordprocessingDrawing" xmlns:w10="urn:schemas-microsoft-com:office:word" xmlns:w="http://schemas.openxmlformats.org/wordprocessingml/2006/main" xmlns:w14="http://schemas.microsoft.com/office/word/2010/wordml" xmlns:w15="http://schemas.microsoft.com/office/word/2012/wordml" xmlns:w16cex="http://schemas.microsoft.com/office/word/2018/wordml/cex" xmlns:w16cid="http://schemas.microsoft.com/office/word/2016/wordml/cid" xmlns:w16="http://schemas.microsoft.com/office/word/2018/wordml" xmlns:w16sdtdh="http://schemas.microsoft.com/office/word/2020/wordml/sdtdatahash" xmlns:w16se="http://schemas.microsoft.com/office/word/2015/wordml/symex" xmlns:wpg="http://schemas.microsoft.com/office/word/2010/wordprocessingGroup" xmlns:wpi="http://schemas.microsoft.com/office/word/2010/wordprocessingInk" xmlns:wne="http://schemas.microsoft.com/office/word/2006/wordml" xmlns:wps="http://schemas.microsoft.com/office/word/2010/wordprocessingShape" mc:Ignorable="w14 w15 w16se w16cid w16 w16cex w16sdtdh wp14">
   <w:background w:color="FFFFFF"/>
   <w:body>
     <w:p>
@@ -330,12 +330,16 @@
               <w:spacing w:before="60" w:after="60"/>
               <w:rPr>
                 <w:color w:val="000000"/>
+                <w:sz w:val="22"/>
+                <w:szCs w:val="22"/>
                 <w:lang w:val="it-IT"/>
               </w:rPr>
             </w:pPr>
             <w:r>
               <w:rPr>
                 <w:color w:val="000000"/>
+                <w:sz w:val="22"/>
+                <w:szCs w:val="22"/>
                 <w:lang w:val="it-IT"/>
               </w:rPr>
               <w:fldChar w:fldCharType="begin"/>
@@ -343,6 +347,8 @@
             <w:r>
               <w:rPr>
                 <w:color w:val="000000"/>
+                <w:sz w:val="22"/>
+                <w:szCs w:val="22"/>
                 <w:lang w:val="it-IT"/>
               </w:rPr>
               <w:instrText xml:space="preserve"> MERGEFIELD  board_ID  \* MERGEFORMAT </w:instrText>
@@ -350,6 +356,8 @@
             <w:r>
               <w:rPr>
                 <w:color w:val="000000"/>
+                <w:sz w:val="22"/>
+                <w:szCs w:val="22"/>
                 <w:lang w:val="it-IT"/>
               </w:rPr>
               <w:fldChar w:fldCharType="separate"/>
@@ -358,6 +366,8 @@
               <w:rPr>
                 <w:noProof/>
                 <w:color w:val="000000"/>
+                <w:sz w:val="22"/>
+                <w:szCs w:val="22"/>
                 <w:lang w:val="it-IT"/>
               </w:rPr>
               <w:t>«board_ID»</w:t>
@@ -365,6 +375,8 @@
             <w:r>
               <w:rPr>
                 <w:color w:val="000000"/>
+                <w:sz w:val="22"/>
+                <w:szCs w:val="22"/>
                 <w:lang w:val="it-IT"/>
               </w:rPr>
               <w:fldChar w:fldCharType="end"/>
@@ -387,6 +399,8 @@
               <w:spacing w:before="60" w:after="60"/>
               <w:rPr>
                 <w:color w:val="000000"/>
+                <w:sz w:val="22"/>
+                <w:szCs w:val="22"/>
               </w:rPr>
             </w:pPr>
             <w:r>
@@ -448,23 +462,31 @@
               <w:spacing w:before="60" w:after="60"/>
               <w:rPr>
                 <w:color w:val="000000"/>
-              </w:rPr>
-            </w:pPr>
-            <w:r>
-              <w:rPr>
-                <w:color w:val="000000"/>
+                <w:sz w:val="22"/>
+                <w:szCs w:val="22"/>
+              </w:rPr>
+            </w:pPr>
+            <w:r>
+              <w:rPr>
+                <w:color w:val="000000"/>
+                <w:sz w:val="22"/>
+                <w:szCs w:val="22"/>
               </w:rPr>
               <w:fldChar w:fldCharType="begin"/>
             </w:r>
             <w:r>
               <w:rPr>
                 <w:color w:val="000000"/>
+                <w:sz w:val="22"/>
+                <w:szCs w:val="22"/>
               </w:rPr>
               <w:instrText xml:space="preserve"> MERGEFIELD  date  \* MERGEFORMAT </w:instrText>
             </w:r>
             <w:r>
               <w:rPr>
                 <w:color w:val="000000"/>
+                <w:sz w:val="22"/>
+                <w:szCs w:val="22"/>
               </w:rPr>
               <w:fldChar w:fldCharType="separate"/>
             </w:r>
@@ -472,12 +494,16 @@
               <w:rPr>
                 <w:noProof/>
                 <w:color w:val="000000"/>
+                <w:sz w:val="22"/>
+                <w:szCs w:val="22"/>
               </w:rPr>
               <w:t>«date»</w:t>
             </w:r>
             <w:r>
               <w:rPr>
                 <w:color w:val="000000"/>
+                <w:sz w:val="22"/>
+                <w:szCs w:val="22"/>
               </w:rPr>
               <w:fldChar w:fldCharType="end"/>
             </w:r>
@@ -499,6 +525,8 @@
               <w:spacing w:before="60" w:after="60"/>
               <w:rPr>
                 <w:color w:val="000000"/>
+                <w:sz w:val="22"/>
+                <w:szCs w:val="22"/>
               </w:rPr>
             </w:pPr>
             <w:r>
@@ -555,12 +583,16 @@
               <w:spacing w:before="60" w:after="60"/>
               <w:rPr>
                 <w:color w:val="000000"/>
+                <w:sz w:val="22"/>
+                <w:szCs w:val="22"/>
                 <w:lang w:val="it-IT"/>
               </w:rPr>
             </w:pPr>
             <w:r>
               <w:rPr>
                 <w:color w:val="000000"/>
+                <w:sz w:val="22"/>
+                <w:szCs w:val="22"/>
                 <w:lang w:val="it-IT"/>
               </w:rPr>
               <w:fldChar w:fldCharType="begin"/>
@@ -568,6 +600,8 @@
             <w:r>
               <w:rPr>
                 <w:color w:val="000000"/>
+                <w:sz w:val="22"/>
+                <w:szCs w:val="22"/>
                 <w:lang w:val="it-IT"/>
               </w:rPr>
               <w:instrText xml:space="preserve"> MERGEFIELD  asic_ID  \* MERGEFORMAT </w:instrText>
@@ -575,6 +609,8 @@
             <w:r>
               <w:rPr>
                 <w:color w:val="000000"/>
+                <w:sz w:val="22"/>
+                <w:szCs w:val="22"/>
                 <w:lang w:val="it-IT"/>
               </w:rPr>
               <w:fldChar w:fldCharType="separate"/>
@@ -583,6 +619,8 @@
               <w:rPr>
                 <w:noProof/>
                 <w:color w:val="000000"/>
+                <w:sz w:val="22"/>
+                <w:szCs w:val="22"/>
                 <w:lang w:val="it-IT"/>
               </w:rPr>
               <w:t>«asic_ID»</w:t>
@@ -590,6 +628,8 @@
             <w:r>
               <w:rPr>
                 <w:color w:val="000000"/>
+                <w:sz w:val="22"/>
+                <w:szCs w:val="22"/>
                 <w:lang w:val="it-IT"/>
               </w:rPr>
               <w:fldChar w:fldCharType="end"/>
@@ -671,6 +711,7 @@
         <w:spacing w:after="120"/>
         <w:rPr>
           <w:color w:val="000000"/>
+          <w:u w:val="single"/>
         </w:rPr>
       </w:pPr>
     </w:p>
@@ -6081,7 +6122,7 @@
 </file>
 
 <file path=word/endnotes.xml><?xml version="1.0" encoding="utf-8"?>
-<w:endnotes xmlns:wpc="http://schemas.microsoft.com/office/word/2010/wordprocessingCanvas" xmlns:cx="http://schemas.microsoft.com/office/drawing/2014/chartex" xmlns:cx1="http://schemas.microsoft.com/office/drawing/2015/9/8/chartex" xmlns:cx2="http://schemas.microsoft.com/office/drawing/2015/10/21/chartex" xmlns:cx3="http://schemas.microsoft.com/office/drawing/2016/5/9/chartex" xmlns:cx4="http://schemas.microsoft.com/office/drawing/2016/5/10/chartex" xmlns:cx5="http://schemas.microsoft.com/office/drawing/2016/5/11/chartex" xmlns:cx6="http://schemas.microsoft.com/office/drawing/2016/5/12/chartex" xmlns:cx7="http://schemas.microsoft.com/office/drawing/2016/5/13/chartex" xmlns:cx8="http://schemas.microsoft.com/office/drawing/2016/5/14/chartex" xmlns:mc="http://schemas.openxmlformats.org/markup-compatibility/2006" xmlns:aink="http://schemas.microsoft.com/office/drawing/2016/ink" xmlns:am3d="http://schemas.microsoft.com/office/drawing/2017/model3d" xmlns:o="urn:schemas-microsoft-com:office:office" xmlns:r="http://schemas.openxmlformats.org/officeDocument/2006/relationships" xmlns:m="http://schemas.openxmlformats.org/officeDocument/2006/math" xmlns:v="urn:schemas-microsoft-com:vml" xmlns:wp14="http://schemas.microsoft.com/office/word/2010/wordprocessingDrawing" xmlns:wp="http://schemas.openxmlformats.org/drawingml/2006/wordprocessingDrawing" xmlns:w10="urn:schemas-microsoft-com:office:word" xmlns:w="http://schemas.openxmlformats.org/wordprocessingml/2006/main" xmlns:w14="http://schemas.microsoft.com/office/word/2010/wordml" xmlns:w15="http://schemas.microsoft.com/office/word/2012/wordml" xmlns:w16cex="http://schemas.microsoft.com/office/word/2018/wordml/cex" xmlns:w16cid="http://schemas.microsoft.com/office/word/2016/wordml/cid" xmlns:w16="http://schemas.microsoft.com/office/word/2018/wordml" xmlns:w16sdtdh="http://schemas.microsoft.com/office/word/2020/wordml/sdtdatahash" xmlns:w16se="http://schemas.microsoft.com/office/word/2015/wordml/symex" xmlns:wpg="http://schemas.microsoft.com/office/word/2010/wordprocessingGroup" xmlns:wpi="http://schemas.microsoft.com/office/word/2010/wordprocessingInk" xmlns:wne="http://schemas.microsoft.com/office/word/2006/wordml" xmlns:wps="http://schemas.microsoft.com/office/word/2010/wordprocessingShape" mc:Ignorable="w14 w15 w16se w16cid w16 w16cex w16sdtdh wp14">
+<w:endnotes xmlns:wpc="http://schemas.microsoft.com/office/word/2010/wordprocessingCanvas" xmlns:cx="http://schemas.microsoft.com/office/drawing/2014/chartex" xmlns:cx1="http://schemas.microsoft.com/office/drawing/2015/9/8/chartex" xmlns:cx2="http://schemas.microsoft.com/office/drawing/2015/10/21/chartex" xmlns:cx3="http://schemas.microsoft.com/office/drawing/2016/5/9/chartex" xmlns:cx4="http://schemas.microsoft.com/office/drawing/2016/5/10/chartex" xmlns:cx5="http://schemas.microsoft.com/office/drawing/2016/5/11/chartex" xmlns:cx6="http://schemas.microsoft.com/office/drawing/2016/5/12/chartex" xmlns:cx7="http://schemas.microsoft.com/office/drawing/2016/5/13/chartex" xmlns:cx8="http://schemas.microsoft.com/office/drawing/2016/5/14/chartex" xmlns:mc="http://schemas.openxmlformats.org/markup-compatibility/2006" xmlns:aink="http://schemas.microsoft.com/office/drawing/2016/ink" xmlns:am3d="http://schemas.microsoft.com/office/drawing/2017/model3d" xmlns:o="urn:schemas-microsoft-com:office:office" xmlns:oel="http://schemas.microsoft.com/office/2019/extlst" xmlns:r="http://schemas.openxmlformats.org/officeDocument/2006/relationships" xmlns:m="http://schemas.openxmlformats.org/officeDocument/2006/math" xmlns:v="urn:schemas-microsoft-com:vml" xmlns:wp14="http://schemas.microsoft.com/office/word/2010/wordprocessingDrawing" xmlns:wp="http://schemas.openxmlformats.org/drawingml/2006/wordprocessingDrawing" xmlns:w10="urn:schemas-microsoft-com:office:word" xmlns:w="http://schemas.openxmlformats.org/wordprocessingml/2006/main" xmlns:w14="http://schemas.microsoft.com/office/word/2010/wordml" xmlns:w15="http://schemas.microsoft.com/office/word/2012/wordml" xmlns:w16cex="http://schemas.microsoft.com/office/word/2018/wordml/cex" xmlns:w16cid="http://schemas.microsoft.com/office/word/2016/wordml/cid" xmlns:w16="http://schemas.microsoft.com/office/word/2018/wordml" xmlns:w16sdtdh="http://schemas.microsoft.com/office/word/2020/wordml/sdtdatahash" xmlns:w16se="http://schemas.microsoft.com/office/word/2015/wordml/symex" xmlns:wpg="http://schemas.microsoft.com/office/word/2010/wordprocessingGroup" xmlns:wpi="http://schemas.microsoft.com/office/word/2010/wordprocessingInk" xmlns:wne="http://schemas.microsoft.com/office/word/2006/wordml" xmlns:wps="http://schemas.microsoft.com/office/word/2010/wordprocessingShape" mc:Ignorable="w14 w15 w16se w16cid w16 w16cex w16sdtdh wp14">
   <w:endnote w:type="separator" w:id="-1">
     <w:p>
       <w:pPr>
@@ -6106,7 +6147,7 @@
 </file>
 
 <file path=word/footer1.xml><?xml version="1.0" encoding="utf-8"?>
-<w:ftr xmlns:wpc="http://schemas.microsoft.com/office/word/2010/wordprocessingCanvas" xmlns:cx="http://schemas.microsoft.com/office/drawing/2014/chartex" xmlns:cx1="http://schemas.microsoft.com/office/drawing/2015/9/8/chartex" xmlns:cx2="http://schemas.microsoft.com/office/drawing/2015/10/21/chartex" xmlns:cx3="http://schemas.microsoft.com/office/drawing/2016/5/9/chartex" xmlns:cx4="http://schemas.microsoft.com/office/drawing/2016/5/10/chartex" xmlns:cx5="http://schemas.microsoft.com/office/drawing/2016/5/11/chartex" xmlns:cx6="http://schemas.microsoft.com/office/drawing/2016/5/12/chartex" xmlns:cx7="http://schemas.microsoft.com/office/drawing/2016/5/13/chartex" xmlns:cx8="http://schemas.microsoft.com/office/drawing/2016/5/14/chartex" xmlns:mc="http://schemas.openxmlformats.org/markup-compatibility/2006" xmlns:aink="http://schemas.microsoft.com/office/drawing/2016/ink" xmlns:am3d="http://schemas.microsoft.com/office/drawing/2017/model3d" xmlns:o="urn:schemas-microsoft-com:office:office" xmlns:r="http://schemas.openxmlformats.org/officeDocument/2006/relationships" xmlns:m="http://schemas.openxmlformats.org/officeDocument/2006/math" xmlns:v="urn:schemas-microsoft-com:vml" xmlns:wp14="http://schemas.microsoft.com/office/word/2010/wordprocessingDrawing" xmlns:wp="http://schemas.openxmlformats.org/drawingml/2006/wordprocessingDrawing" xmlns:w10="urn:schemas-microsoft-com:office:word" xmlns:w="http://schemas.openxmlformats.org/wordprocessingml/2006/main" xmlns:w14="http://schemas.microsoft.com/office/word/2010/wordml" xmlns:w15="http://schemas.microsoft.com/office/word/2012/wordml" xmlns:w16cex="http://schemas.microsoft.com/office/word/2018/wordml/cex" xmlns:w16cid="http://schemas.microsoft.com/office/word/2016/wordml/cid" xmlns:w16="http://schemas.microsoft.com/office/word/2018/wordml" xmlns:w16sdtdh="http://schemas.microsoft.com/office/word/2020/wordml/sdtdatahash" xmlns:w16se="http://schemas.microsoft.com/office/word/2015/wordml/symex" xmlns:wpg="http://schemas.microsoft.com/office/word/2010/wordprocessingGroup" xmlns:wpi="http://schemas.microsoft.com/office/word/2010/wordprocessingInk" xmlns:wne="http://schemas.microsoft.com/office/word/2006/wordml" xmlns:wps="http://schemas.microsoft.com/office/word/2010/wordprocessingShape" mc:Ignorable="w14 w15 w16se w16cid w16 w16cex w16sdtdh wp14">
+<w:ftr xmlns:wpc="http://schemas.microsoft.com/office/word/2010/wordprocessingCanvas" xmlns:cx="http://schemas.microsoft.com/office/drawing/2014/chartex" xmlns:cx1="http://schemas.microsoft.com/office/drawing/2015/9/8/chartex" xmlns:cx2="http://schemas.microsoft.com/office/drawing/2015/10/21/chartex" xmlns:cx3="http://schemas.microsoft.com/office/drawing/2016/5/9/chartex" xmlns:cx4="http://schemas.microsoft.com/office/drawing/2016/5/10/chartex" xmlns:cx5="http://schemas.microsoft.com/office/drawing/2016/5/11/chartex" xmlns:cx6="http://schemas.microsoft.com/office/drawing/2016/5/12/chartex" xmlns:cx7="http://schemas.microsoft.com/office/drawing/2016/5/13/chartex" xmlns:cx8="http://schemas.microsoft.com/office/drawing/2016/5/14/chartex" xmlns:mc="http://schemas.openxmlformats.org/markup-compatibility/2006" xmlns:aink="http://schemas.microsoft.com/office/drawing/2016/ink" xmlns:am3d="http://schemas.microsoft.com/office/drawing/2017/model3d" xmlns:o="urn:schemas-microsoft-com:office:office" xmlns:oel="http://schemas.microsoft.com/office/2019/extlst" xmlns:r="http://schemas.openxmlformats.org/officeDocument/2006/relationships" xmlns:m="http://schemas.openxmlformats.org/officeDocument/2006/math" xmlns:v="urn:schemas-microsoft-com:vml" xmlns:wp14="http://schemas.microsoft.com/office/word/2010/wordprocessingDrawing" xmlns:wp="http://schemas.openxmlformats.org/drawingml/2006/wordprocessingDrawing" xmlns:w10="urn:schemas-microsoft-com:office:word" xmlns:w="http://schemas.openxmlformats.org/wordprocessingml/2006/main" xmlns:w14="http://schemas.microsoft.com/office/word/2010/wordml" xmlns:w15="http://schemas.microsoft.com/office/word/2012/wordml" xmlns:w16cex="http://schemas.microsoft.com/office/word/2018/wordml/cex" xmlns:w16cid="http://schemas.microsoft.com/office/word/2016/wordml/cid" xmlns:w16="http://schemas.microsoft.com/office/word/2018/wordml" xmlns:w16sdtdh="http://schemas.microsoft.com/office/word/2020/wordml/sdtdatahash" xmlns:w16se="http://schemas.microsoft.com/office/word/2015/wordml/symex" xmlns:wpg="http://schemas.microsoft.com/office/word/2010/wordprocessingGroup" xmlns:wpi="http://schemas.microsoft.com/office/word/2010/wordprocessingInk" xmlns:wne="http://schemas.microsoft.com/office/word/2006/wordml" xmlns:wps="http://schemas.microsoft.com/office/word/2010/wordprocessingShape" mc:Ignorable="w14 w15 w16se w16cid w16 w16cex w16sdtdh wp14">
   <w:p>
     <w:pPr>
       <w:pBdr>
@@ -6187,7 +6228,7 @@
 </file>
 
 <file path=word/footnotes.xml><?xml version="1.0" encoding="utf-8"?>
-<w:footnotes xmlns:wpc="http://schemas.microsoft.com/office/word/2010/wordprocessingCanvas" xmlns:cx="http://schemas.microsoft.com/office/drawing/2014/chartex" xmlns:cx1="http://schemas.microsoft.com/office/drawing/2015/9/8/chartex" xmlns:cx2="http://schemas.microsoft.com/office/drawing/2015/10/21/chartex" xmlns:cx3="http://schemas.microsoft.com/office/drawing/2016/5/9/chartex" xmlns:cx4="http://schemas.microsoft.com/office/drawing/2016/5/10/chartex" xmlns:cx5="http://schemas.microsoft.com/office/drawing/2016/5/11/chartex" xmlns:cx6="http://schemas.microsoft.com/office/drawing/2016/5/12/chartex" xmlns:cx7="http://schemas.microsoft.com/office/drawing/2016/5/13/chartex" xmlns:cx8="http://schemas.microsoft.com/office/drawing/2016/5/14/chartex" xmlns:mc="http://schemas.openxmlformats.org/markup-compatibility/2006" xmlns:aink="http://schemas.microsoft.com/office/drawing/2016/ink" xmlns:am3d="http://schemas.microsoft.com/office/drawing/2017/model3d" xmlns:o="urn:schemas-microsoft-com:office:office" xmlns:r="http://schemas.openxmlformats.org/officeDocument/2006/relationships" xmlns:m="http://schemas.openxmlformats.org/officeDocument/2006/math" xmlns:v="urn:schemas-microsoft-com:vml" xmlns:wp14="http://schemas.microsoft.com/office/word/2010/wordprocessingDrawing" xmlns:wp="http://schemas.openxmlformats.org/drawingml/2006/wordprocessingDrawing" xmlns:w10="urn:schemas-microsoft-com:office:word" xmlns:w="http://schemas.openxmlformats.org/wordprocessingml/2006/main" xmlns:w14="http://schemas.microsoft.com/office/word/2010/wordml" xmlns:w15="http://schemas.microsoft.com/office/word/2012/wordml" xmlns:w16cex="http://schemas.microsoft.com/office/word/2018/wordml/cex" xmlns:w16cid="http://schemas.microsoft.com/office/word/2016/wordml/cid" xmlns:w16="http://schemas.microsoft.com/office/word/2018/wordml" xmlns:w16sdtdh="http://schemas.microsoft.com/office/word/2020/wordml/sdtdatahash" xmlns:w16se="http://schemas.microsoft.com/office/word/2015/wordml/symex" xmlns:wpg="http://schemas.microsoft.com/office/word/2010/wordprocessingGroup" xmlns:wpi="http://schemas.microsoft.com/office/word/2010/wordprocessingInk" xmlns:wne="http://schemas.microsoft.com/office/word/2006/wordml" xmlns:wps="http://schemas.microsoft.com/office/word/2010/wordprocessingShape" mc:Ignorable="w14 w15 w16se w16cid w16 w16cex w16sdtdh wp14">
+<w:footnotes xmlns:wpc="http://schemas.microsoft.com/office/word/2010/wordprocessingCanvas" xmlns:cx="http://schemas.microsoft.com/office/drawing/2014/chartex" xmlns:cx1="http://schemas.microsoft.com/office/drawing/2015/9/8/chartex" xmlns:cx2="http://schemas.microsoft.com/office/drawing/2015/10/21/chartex" xmlns:cx3="http://schemas.microsoft.com/office/drawing/2016/5/9/chartex" xmlns:cx4="http://schemas.microsoft.com/office/drawing/2016/5/10/chartex" xmlns:cx5="http://schemas.microsoft.com/office/drawing/2016/5/11/chartex" xmlns:cx6="http://schemas.microsoft.com/office/drawing/2016/5/12/chartex" xmlns:cx7="http://schemas.microsoft.com/office/drawing/2016/5/13/chartex" xmlns:cx8="http://schemas.microsoft.com/office/drawing/2016/5/14/chartex" xmlns:mc="http://schemas.openxmlformats.org/markup-compatibility/2006" xmlns:aink="http://schemas.microsoft.com/office/drawing/2016/ink" xmlns:am3d="http://schemas.microsoft.com/office/drawing/2017/model3d" xmlns:o="urn:schemas-microsoft-com:office:office" xmlns:oel="http://schemas.microsoft.com/office/2019/extlst" xmlns:r="http://schemas.openxmlformats.org/officeDocument/2006/relationships" xmlns:m="http://schemas.openxmlformats.org/officeDocument/2006/math" xmlns:v="urn:schemas-microsoft-com:vml" xmlns:wp14="http://schemas.microsoft.com/office/word/2010/wordprocessingDrawing" xmlns:wp="http://schemas.openxmlformats.org/drawingml/2006/wordprocessingDrawing" xmlns:w10="urn:schemas-microsoft-com:office:word" xmlns:w="http://schemas.openxmlformats.org/wordprocessingml/2006/main" xmlns:w14="http://schemas.microsoft.com/office/word/2010/wordml" xmlns:w15="http://schemas.microsoft.com/office/word/2012/wordml" xmlns:w16cex="http://schemas.microsoft.com/office/word/2018/wordml/cex" xmlns:w16cid="http://schemas.microsoft.com/office/word/2016/wordml/cid" xmlns:w16="http://schemas.microsoft.com/office/word/2018/wordml" xmlns:w16sdtdh="http://schemas.microsoft.com/office/word/2020/wordml/sdtdatahash" xmlns:w16se="http://schemas.microsoft.com/office/word/2015/wordml/symex" xmlns:wpg="http://schemas.microsoft.com/office/word/2010/wordprocessingGroup" xmlns:wpi="http://schemas.microsoft.com/office/word/2010/wordprocessingInk" xmlns:wne="http://schemas.microsoft.com/office/word/2006/wordml" xmlns:wps="http://schemas.microsoft.com/office/word/2010/wordprocessingShape" mc:Ignorable="w14 w15 w16se w16cid w16 w16cex w16sdtdh wp14">
   <w:footnote w:type="separator" w:id="-1">
     <w:p>
       <w:pPr>
@@ -6212,7 +6253,7 @@
 </file>
 
 <file path=word/header1.xml><?xml version="1.0" encoding="utf-8"?>
-<w:hdr xmlns:wpc="http://schemas.microsoft.com/office/word/2010/wordprocessingCanvas" xmlns:cx="http://schemas.microsoft.com/office/drawing/2014/chartex" xmlns:cx1="http://schemas.microsoft.com/office/drawing/2015/9/8/chartex" xmlns:cx2="http://schemas.microsoft.com/office/drawing/2015/10/21/chartex" xmlns:cx3="http://schemas.microsoft.com/office/drawing/2016/5/9/chartex" xmlns:cx4="http://schemas.microsoft.com/office/drawing/2016/5/10/chartex" xmlns:cx5="http://schemas.microsoft.com/office/drawing/2016/5/11/chartex" xmlns:cx6="http://schemas.microsoft.com/office/drawing/2016/5/12/chartex" xmlns:cx7="http://schemas.microsoft.com/office/drawing/2016/5/13/chartex" xmlns:cx8="http://schemas.microsoft.com/office/drawing/2016/5/14/chartex" xmlns:mc="http://schemas.openxmlformats.org/markup-compatibility/2006" xmlns:aink="http://schemas.microsoft.com/office/drawing/2016/ink" xmlns:am3d="http://schemas.microsoft.com/office/drawing/2017/model3d" xmlns:o="urn:schemas-microsoft-com:office:office" xmlns:r="http://schemas.openxmlformats.org/officeDocument/2006/relationships" xmlns:m="http://schemas.openxmlformats.org/officeDocument/2006/math" xmlns:v="urn:schemas-microsoft-com:vml" xmlns:wp14="http://schemas.microsoft.com/office/word/2010/wordprocessingDrawing" xmlns:wp="http://schemas.openxmlformats.org/drawingml/2006/wordprocessingDrawing" xmlns:w10="urn:schemas-microsoft-com:office:word" xmlns:w="http://schemas.openxmlformats.org/wordprocessingml/2006/main" xmlns:w14="http://schemas.microsoft.com/office/word/2010/wordml" xmlns:w15="http://schemas.microsoft.com/office/word/2012/wordml" xmlns:w16cex="http://schemas.microsoft.com/office/word/2018/wordml/cex" xmlns:w16cid="http://schemas.microsoft.com/office/word/2016/wordml/cid" xmlns:w16="http://schemas.microsoft.com/office/word/2018/wordml" xmlns:w16sdtdh="http://schemas.microsoft.com/office/word/2020/wordml/sdtdatahash" xmlns:w16se="http://schemas.microsoft.com/office/word/2015/wordml/symex" xmlns:wpg="http://schemas.microsoft.com/office/word/2010/wordprocessingGroup" xmlns:wpi="http://schemas.microsoft.com/office/word/2010/wordprocessingInk" xmlns:wne="http://schemas.microsoft.com/office/word/2006/wordml" xmlns:wps="http://schemas.microsoft.com/office/word/2010/wordprocessingShape" mc:Ignorable="w14 w15 w16se w16cid w16 w16cex w16sdtdh wp14">
+<w:hdr xmlns:wpc="http://schemas.microsoft.com/office/word/2010/wordprocessingCanvas" xmlns:cx="http://schemas.microsoft.com/office/drawing/2014/chartex" xmlns:cx1="http://schemas.microsoft.com/office/drawing/2015/9/8/chartex" xmlns:cx2="http://schemas.microsoft.com/office/drawing/2015/10/21/chartex" xmlns:cx3="http://schemas.microsoft.com/office/drawing/2016/5/9/chartex" xmlns:cx4="http://schemas.microsoft.com/office/drawing/2016/5/10/chartex" xmlns:cx5="http://schemas.microsoft.com/office/drawing/2016/5/11/chartex" xmlns:cx6="http://schemas.microsoft.com/office/drawing/2016/5/12/chartex" xmlns:cx7="http://schemas.microsoft.com/office/drawing/2016/5/13/chartex" xmlns:cx8="http://schemas.microsoft.com/office/drawing/2016/5/14/chartex" xmlns:mc="http://schemas.openxmlformats.org/markup-compatibility/2006" xmlns:aink="http://schemas.microsoft.com/office/drawing/2016/ink" xmlns:am3d="http://schemas.microsoft.com/office/drawing/2017/model3d" xmlns:o="urn:schemas-microsoft-com:office:office" xmlns:oel="http://schemas.microsoft.com/office/2019/extlst" xmlns:r="http://schemas.openxmlformats.org/officeDocument/2006/relationships" xmlns:m="http://schemas.openxmlformats.org/officeDocument/2006/math" xmlns:v="urn:schemas-microsoft-com:vml" xmlns:wp14="http://schemas.microsoft.com/office/word/2010/wordprocessingDrawing" xmlns:wp="http://schemas.openxmlformats.org/drawingml/2006/wordprocessingDrawing" xmlns:w10="urn:schemas-microsoft-com:office:word" xmlns:w="http://schemas.openxmlformats.org/wordprocessingml/2006/main" xmlns:w14="http://schemas.microsoft.com/office/word/2010/wordml" xmlns:w15="http://schemas.microsoft.com/office/word/2012/wordml" xmlns:w16cex="http://schemas.microsoft.com/office/word/2018/wordml/cex" xmlns:w16cid="http://schemas.microsoft.com/office/word/2016/wordml/cid" xmlns:w16="http://schemas.microsoft.com/office/word/2018/wordml" xmlns:w16sdtdh="http://schemas.microsoft.com/office/word/2020/wordml/sdtdatahash" xmlns:w16se="http://schemas.microsoft.com/office/word/2015/wordml/symex" xmlns:wpg="http://schemas.microsoft.com/office/word/2010/wordprocessingGroup" xmlns:wpi="http://schemas.microsoft.com/office/word/2010/wordprocessingInk" xmlns:wne="http://schemas.microsoft.com/office/word/2006/wordml" xmlns:wps="http://schemas.microsoft.com/office/word/2010/wordprocessingShape" mc:Ignorable="w14 w15 w16se w16cid w16 w16cex w16sdtdh wp14">
   <w:p>
     <w:pPr>
       <w:pBdr>
@@ -6236,7 +6277,7 @@
 </file>
 
 <file path=word/header2.xml><?xml version="1.0" encoding="utf-8"?>
-<w:hdr xmlns:wpc="http://schemas.microsoft.com/office/word/2010/wordprocessingCanvas" xmlns:cx="http://schemas.microsoft.com/office/drawing/2014/chartex" xmlns:cx1="http://schemas.microsoft.com/office/drawing/2015/9/8/chartex" xmlns:cx2="http://schemas.microsoft.com/office/drawing/2015/10/21/chartex" xmlns:cx3="http://schemas.microsoft.com/office/drawing/2016/5/9/chartex" xmlns:cx4="http://schemas.microsoft.com/office/drawing/2016/5/10/chartex" xmlns:cx5="http://schemas.microsoft.com/office/drawing/2016/5/11/chartex" xmlns:cx6="http://schemas.microsoft.com/office/drawing/2016/5/12/chartex" xmlns:cx7="http://schemas.microsoft.com/office/drawing/2016/5/13/chartex" xmlns:cx8="http://schemas.microsoft.com/office/drawing/2016/5/14/chartex" xmlns:mc="http://schemas.openxmlformats.org/markup-compatibility/2006" xmlns:aink="http://schemas.microsoft.com/office/drawing/2016/ink" xmlns:am3d="http://schemas.microsoft.com/office/drawing/2017/model3d" xmlns:o="urn:schemas-microsoft-com:office:office" xmlns:r="http://schemas.openxmlformats.org/officeDocument/2006/relationships" xmlns:m="http://schemas.openxmlformats.org/officeDocument/2006/math" xmlns:v="urn:schemas-microsoft-com:vml" xmlns:wp14="http://schemas.microsoft.com/office/word/2010/wordprocessingDrawing" xmlns:wp="http://schemas.openxmlformats.org/drawingml/2006/wordprocessingDrawing" xmlns:w10="urn:schemas-microsoft-com:office:word" xmlns:w="http://schemas.openxmlformats.org/wordprocessingml/2006/main" xmlns:w14="http://schemas.microsoft.com/office/word/2010/wordml" xmlns:w15="http://schemas.microsoft.com/office/word/2012/wordml" xmlns:w16cex="http://schemas.microsoft.com/office/word/2018/wordml/cex" xmlns:w16cid="http://schemas.microsoft.com/office/word/2016/wordml/cid" xmlns:w16="http://schemas.microsoft.com/office/word/2018/wordml" xmlns:w16sdtdh="http://schemas.microsoft.com/office/word/2020/wordml/sdtdatahash" xmlns:w16se="http://schemas.microsoft.com/office/word/2015/wordml/symex" xmlns:wpg="http://schemas.microsoft.com/office/word/2010/wordprocessingGroup" xmlns:wpi="http://schemas.microsoft.com/office/word/2010/wordprocessingInk" xmlns:wne="http://schemas.microsoft.com/office/word/2006/wordml" xmlns:wps="http://schemas.microsoft.com/office/word/2010/wordprocessingShape" mc:Ignorable="w14 w15 w16se w16cid w16 w16cex w16sdtdh wp14">
+<w:hdr xmlns:wpc="http://schemas.microsoft.com/office/word/2010/wordprocessingCanvas" xmlns:cx="http://schemas.microsoft.com/office/drawing/2014/chartex" xmlns:cx1="http://schemas.microsoft.com/office/drawing/2015/9/8/chartex" xmlns:cx2="http://schemas.microsoft.com/office/drawing/2015/10/21/chartex" xmlns:cx3="http://schemas.microsoft.com/office/drawing/2016/5/9/chartex" xmlns:cx4="http://schemas.microsoft.com/office/drawing/2016/5/10/chartex" xmlns:cx5="http://schemas.microsoft.com/office/drawing/2016/5/11/chartex" xmlns:cx6="http://schemas.microsoft.com/office/drawing/2016/5/12/chartex" xmlns:cx7="http://schemas.microsoft.com/office/drawing/2016/5/13/chartex" xmlns:cx8="http://schemas.microsoft.com/office/drawing/2016/5/14/chartex" xmlns:mc="http://schemas.openxmlformats.org/markup-compatibility/2006" xmlns:aink="http://schemas.microsoft.com/office/drawing/2016/ink" xmlns:am3d="http://schemas.microsoft.com/office/drawing/2017/model3d" xmlns:o="urn:schemas-microsoft-com:office:office" xmlns:oel="http://schemas.microsoft.com/office/2019/extlst" xmlns:r="http://schemas.openxmlformats.org/officeDocument/2006/relationships" xmlns:m="http://schemas.openxmlformats.org/officeDocument/2006/math" xmlns:v="urn:schemas-microsoft-com:vml" xmlns:wp14="http://schemas.microsoft.com/office/word/2010/wordprocessingDrawing" xmlns:wp="http://schemas.openxmlformats.org/drawingml/2006/wordprocessingDrawing" xmlns:w10="urn:schemas-microsoft-com:office:word" xmlns:w="http://schemas.openxmlformats.org/wordprocessingml/2006/main" xmlns:w14="http://schemas.microsoft.com/office/word/2010/wordml" xmlns:w15="http://schemas.microsoft.com/office/word/2012/wordml" xmlns:w16cex="http://schemas.microsoft.com/office/word/2018/wordml/cex" xmlns:w16cid="http://schemas.microsoft.com/office/word/2016/wordml/cid" xmlns:w16="http://schemas.microsoft.com/office/word/2018/wordml" xmlns:w16sdtdh="http://schemas.microsoft.com/office/word/2020/wordml/sdtdatahash" xmlns:w16se="http://schemas.microsoft.com/office/word/2015/wordml/symex" xmlns:wpg="http://schemas.microsoft.com/office/word/2010/wordprocessingGroup" xmlns:wpi="http://schemas.microsoft.com/office/word/2010/wordprocessingInk" xmlns:wne="http://schemas.microsoft.com/office/word/2006/wordml" xmlns:wps="http://schemas.microsoft.com/office/word/2010/wordprocessingShape" mc:Ignorable="w14 w15 w16se w16cid w16 w16cex w16sdtdh wp14">
   <w:p>
     <w:pPr>
       <w:pBdr>
@@ -6260,7 +6301,7 @@
 </file>
 
 <file path=word/header3.xml><?xml version="1.0" encoding="utf-8"?>
-<w:hdr xmlns:wpc="http://schemas.microsoft.com/office/word/2010/wordprocessingCanvas" xmlns:cx="http://schemas.microsoft.com/office/drawing/2014/chartex" xmlns:cx1="http://schemas.microsoft.com/office/drawing/2015/9/8/chartex" xmlns:cx2="http://schemas.microsoft.com/office/drawing/2015/10/21/chartex" xmlns:cx3="http://schemas.microsoft.com/office/drawing/2016/5/9/chartex" xmlns:cx4="http://schemas.microsoft.com/office/drawing/2016/5/10/chartex" xmlns:cx5="http://schemas.microsoft.com/office/drawing/2016/5/11/chartex" xmlns:cx6="http://schemas.microsoft.com/office/drawing/2016/5/12/chartex" xmlns:cx7="http://schemas.microsoft.com/office/drawing/2016/5/13/chartex" xmlns:cx8="http://schemas.microsoft.com/office/drawing/2016/5/14/chartex" xmlns:mc="http://schemas.openxmlformats.org/markup-compatibility/2006" xmlns:aink="http://schemas.microsoft.com/office/drawing/2016/ink" xmlns:am3d="http://schemas.microsoft.com/office/drawing/2017/model3d" xmlns:o="urn:schemas-microsoft-com:office:office" xmlns:r="http://schemas.openxmlformats.org/officeDocument/2006/relationships" xmlns:m="http://schemas.openxmlformats.org/officeDocument/2006/math" xmlns:v="urn:schemas-microsoft-com:vml" xmlns:wp14="http://schemas.microsoft.com/office/word/2010/wordprocessingDrawing" xmlns:wp="http://schemas.openxmlformats.org/drawingml/2006/wordprocessingDrawing" xmlns:w10="urn:schemas-microsoft-com:office:word" xmlns:w="http://schemas.openxmlformats.org/wordprocessingml/2006/main" xmlns:w14="http://schemas.microsoft.com/office/word/2010/wordml" xmlns:w15="http://schemas.microsoft.com/office/word/2012/wordml" xmlns:w16cex="http://schemas.microsoft.com/office/word/2018/wordml/cex" xmlns:w16cid="http://schemas.microsoft.com/office/word/2016/wordml/cid" xmlns:w16="http://schemas.microsoft.com/office/word/2018/wordml" xmlns:w16sdtdh="http://schemas.microsoft.com/office/word/2020/wordml/sdtdatahash" xmlns:w16se="http://schemas.microsoft.com/office/word/2015/wordml/symex" xmlns:wpg="http://schemas.microsoft.com/office/word/2010/wordprocessingGroup" xmlns:wpi="http://schemas.microsoft.com/office/word/2010/wordprocessingInk" xmlns:wne="http://schemas.microsoft.com/office/word/2006/wordml" xmlns:wps="http://schemas.microsoft.com/office/word/2010/wordprocessingShape" mc:Ignorable="w14 w15 w16se w16cid w16 w16cex w16sdtdh wp14">
+<w:hdr xmlns:wpc="http://schemas.microsoft.com/office/word/2010/wordprocessingCanvas" xmlns:cx="http://schemas.microsoft.com/office/drawing/2014/chartex" xmlns:cx1="http://schemas.microsoft.com/office/drawing/2015/9/8/chartex" xmlns:cx2="http://schemas.microsoft.com/office/drawing/2015/10/21/chartex" xmlns:cx3="http://schemas.microsoft.com/office/drawing/2016/5/9/chartex" xmlns:cx4="http://schemas.microsoft.com/office/drawing/2016/5/10/chartex" xmlns:cx5="http://schemas.microsoft.com/office/drawing/2016/5/11/chartex" xmlns:cx6="http://schemas.microsoft.com/office/drawing/2016/5/12/chartex" xmlns:cx7="http://schemas.microsoft.com/office/drawing/2016/5/13/chartex" xmlns:cx8="http://schemas.microsoft.com/office/drawing/2016/5/14/chartex" xmlns:mc="http://schemas.openxmlformats.org/markup-compatibility/2006" xmlns:aink="http://schemas.microsoft.com/office/drawing/2016/ink" xmlns:am3d="http://schemas.microsoft.com/office/drawing/2017/model3d" xmlns:o="urn:schemas-microsoft-com:office:office" xmlns:oel="http://schemas.microsoft.com/office/2019/extlst" xmlns:r="http://schemas.openxmlformats.org/officeDocument/2006/relationships" xmlns:m="http://schemas.openxmlformats.org/officeDocument/2006/math" xmlns:v="urn:schemas-microsoft-com:vml" xmlns:wp14="http://schemas.microsoft.com/office/word/2010/wordprocessingDrawing" xmlns:wp="http://schemas.openxmlformats.org/drawingml/2006/wordprocessingDrawing" xmlns:w10="urn:schemas-microsoft-com:office:word" xmlns:w="http://schemas.openxmlformats.org/wordprocessingml/2006/main" xmlns:w14="http://schemas.microsoft.com/office/word/2010/wordml" xmlns:w15="http://schemas.microsoft.com/office/word/2012/wordml" xmlns:w16cex="http://schemas.microsoft.com/office/word/2018/wordml/cex" xmlns:w16cid="http://schemas.microsoft.com/office/word/2016/wordml/cid" xmlns:w16="http://schemas.microsoft.com/office/word/2018/wordml" xmlns:w16sdtdh="http://schemas.microsoft.com/office/word/2020/wordml/sdtdatahash" xmlns:w16se="http://schemas.microsoft.com/office/word/2015/wordml/symex" xmlns:wpg="http://schemas.microsoft.com/office/word/2010/wordprocessingGroup" xmlns:wpi="http://schemas.microsoft.com/office/word/2010/wordprocessingInk" xmlns:wne="http://schemas.microsoft.com/office/word/2006/wordml" xmlns:wps="http://schemas.microsoft.com/office/word/2010/wordprocessingShape" mc:Ignorable="w14 w15 w16se w16cid w16 w16cex w16sdtdh wp14">
   <w:p>
     <w:pPr>
       <w:pBdr>

</xml_diff>